<commit_message>
Roads project: ran RDD with covariates in Stata. Updated R code. Generated covs_list for each year. Produced one output table for each year
</commit_message>
<xml_diff>
--- a/ohio_taxation/docs/merge_and_results_summary_24aug2022.docx
+++ b/ohio_taxation/docs/merge_and_results_summary_24aug2022.docx
@@ -119,11 +119,11 @@
           <w:numId w:val="2"/>
         </w:numPr>
       </w:pPr>
+      <w:r>
+        <w:t xml:space="preserve"> </w:t>
+      </w:r>
       <w:proofErr w:type="spellStart"/>
       <w:r>
-        <w:t xml:space="preserve"> </w:t>
-      </w:r>
-      <w:r>
         <w:t>road_spending_reg_discontinuity_</w:t>
       </w:r>
       <w:proofErr w:type="gramStart"/>
@@ -131,12 +131,9 @@
         <w:t>agg</w:t>
       </w:r>
       <w:r>
-        <w:t>.</w:t>
+        <w:t>.R</w:t>
       </w:r>
       <w:proofErr w:type="spellEnd"/>
-      <w:r>
-        <w:t>R</w:t>
-      </w:r>
       <w:proofErr w:type="gramEnd"/>
     </w:p>
     <w:p>
@@ -147,11 +144,11 @@
           <w:numId w:val="2"/>
         </w:numPr>
       </w:pPr>
+      <w:r>
+        <w:t xml:space="preserve"> </w:t>
+      </w:r>
       <w:proofErr w:type="spellStart"/>
       <w:r>
-        <w:t xml:space="preserve"> </w:t>
-      </w:r>
-      <w:r>
         <w:t>covariates_balance_</w:t>
       </w:r>
       <w:proofErr w:type="gramStart"/>
@@ -159,12 +156,9 @@
         <w:t>test</w:t>
       </w:r>
       <w:r>
-        <w:t>.</w:t>
+        <w:t>.R</w:t>
       </w:r>
       <w:proofErr w:type="spellEnd"/>
-      <w:r>
-        <w:t>R</w:t>
-      </w:r>
       <w:proofErr w:type="gramEnd"/>
     </w:p>
     <w:p>
@@ -220,13 +214,7 @@
         <w:rPr>
           <w:i/>
         </w:rPr>
-        <w:t xml:space="preserve"> </w:t>
-      </w:r>
-      <w:r>
-        <w:rPr>
-          <w:i/>
-        </w:rPr>
-        <w:t>housesales_9521_slim.dta</w:t>
+        <w:t xml:space="preserve"> housesales_9521_slim.dta</w:t>
       </w:r>
       <w:r>
         <w:t xml:space="preserve"> and </w:t>
@@ -280,31 +268,13 @@
         <w:t>housing_roads_census_</w:t>
       </w:r>
       <w:r>
-        <w:t>t_minus_</w:t>
-      </w:r>
-      <w:r>
-        <w:t>2</w:t>
-      </w:r>
-      <w:r>
-        <w:t>.dta</w:t>
-      </w:r>
-      <w:r>
-        <w:t xml:space="preserve">, </w:t>
+        <w:t xml:space="preserve">t_minus_2.dta, </w:t>
       </w:r>
       <w:r>
         <w:t>housing_roads_census_</w:t>
       </w:r>
       <w:r>
-        <w:t>t_</w:t>
-      </w:r>
-      <w:r>
-        <w:t>plus</w:t>
-      </w:r>
-      <w:r>
-        <w:t>_1.dta</w:t>
-      </w:r>
-      <w:r>
-        <w:t xml:space="preserve"> </w:t>
+        <w:t xml:space="preserve">t_plus_1.dta </w:t>
       </w:r>
       <w:proofErr w:type="gramStart"/>
       <w:r>
@@ -318,19 +288,7 @@
         <w:t>housing_roads_census_</w:t>
       </w:r>
       <w:r>
-        <w:t>t_</w:t>
-      </w:r>
-      <w:r>
-        <w:t>plus</w:t>
-      </w:r>
-      <w:r>
-        <w:t>_1</w:t>
-      </w:r>
-      <w:r>
-        <w:t>0</w:t>
-      </w:r>
-      <w:r>
-        <w:t>.dta</w:t>
+        <w:t>t_plus_10.dta</w:t>
       </w:r>
     </w:p>
     <w:p>
@@ -342,19 +300,7 @@
         </w:numPr>
       </w:pPr>
       <w:r>
-        <w:t>Datasets containing match</w:t>
-      </w:r>
-      <w:r>
-        <w:t>es</w:t>
-      </w:r>
-      <w:r>
-        <w:t xml:space="preserve"> </w:t>
-      </w:r>
-      <w:r>
-        <w:t>only</w:t>
-      </w:r>
-      <w:r>
-        <w:t xml:space="preserve"> (_merge == 3)</w:t>
+        <w:t>Datasets containing matches only (_merge == 3)</w:t>
       </w:r>
       <w:r>
         <w:br/>
@@ -363,19 +309,7 @@
         <w:t>housing_roads_census_</w:t>
       </w:r>
       <w:r>
-        <w:t>t_minus_1</w:t>
-      </w:r>
-      <w:r>
-        <w:t>_matches</w:t>
-      </w:r>
-      <w:r>
-        <w:t>.dt</w:t>
-      </w:r>
-      <w:r>
-        <w:t>a</w:t>
-      </w:r>
-      <w:r>
-        <w:t xml:space="preserve">, </w:t>
+        <w:t xml:space="preserve">t_minus_1_matches.dta, </w:t>
       </w:r>
       <w:r>
         <w:t>housing_roads_census_</w:t>
@@ -493,13 +427,7 @@
         <w:t>housing_agg_roads_census_t_</w:t>
       </w:r>
       <w:r>
-        <w:t>plus_1</w:t>
-      </w:r>
-      <w:r>
-        <w:t>0</w:t>
-      </w:r>
-      <w:r>
-        <w:t>.dta</w:t>
+        <w:t>plus_10.dta</w:t>
       </w:r>
       <w:r>
         <w:br/>
@@ -515,10 +443,7 @@
       </w:pPr>
       <w:r>
         <w:lastRenderedPageBreak/>
-        <w:t>Datasets containing matches only for median sale amount</w:t>
-      </w:r>
-      <w:r>
-        <w:t xml:space="preserve"> per square feet</w:t>
+        <w:t>Datasets containing matches only for median sale amount per square feet</w:t>
       </w:r>
       <w:r>
         <w:br/>
@@ -539,13 +464,7 @@
         <w:t>Note</w:t>
       </w:r>
       <w:r>
-        <w:t xml:space="preserve">: median sale amount and </w:t>
-      </w:r>
-      <w:r>
-        <w:t>median sale amount</w:t>
-      </w:r>
-      <w:r>
-        <w:t xml:space="preserve"> per square feet variables were in different datasets due to differences in aggregation caused by missing square feet values</w:t>
+        <w:t>: median sale amount and median sale amount per square feet variables were in different datasets due to differences in aggregation caused by missing square feet values</w:t>
       </w:r>
       <w:r>
         <w:br/>
@@ -711,6 +630,19 @@
       <w:r>
         <w:br/>
       </w:r>
+      <w:r>
+        <w:br/>
+        <w:t xml:space="preserve">Output example: </w:t>
+      </w:r>
+      <w:r>
+        <w:t>est_results_median_sale_amount_t_plus_4_tri_mserd_1_2</w:t>
+      </w:r>
+      <w:r>
+        <w:t xml:space="preserve">.xlsx </w:t>
+      </w:r>
+      <w:r>
+        <w:br/>
+      </w:r>
     </w:p>
     <w:p>
       <w:pPr>
@@ -729,6 +661,9 @@
       <w:r>
         <w:br/>
       </w:r>
+      <w:r>
+        <w:br/>
+      </w:r>
     </w:p>
     <w:p>
       <w:pPr>
@@ -742,6 +677,22 @@
         <w:t>Regressions without covariates:</w:t>
       </w:r>
       <w:r>
+        <w:t xml:space="preserve"> to check if there is a statistically significant effect </w:t>
+      </w:r>
+      <w:r>
+        <w:t>without covariates</w:t>
+      </w:r>
+      <w:r>
+        <w:br/>
+        <w:t xml:space="preserve">Output example: </w:t>
+      </w:r>
+      <w:r>
+        <w:t>est_results_median_sale_amount_t_plus_4_tri_mserd_1_2</w:t>
+      </w:r>
+      <w:r>
+        <w:t xml:space="preserve">.xlsx </w:t>
+      </w:r>
+      <w:r>
         <w:br/>
       </w:r>
     </w:p>
@@ -758,6 +709,22 @@
       </w:r>
       <w:r>
         <w:br/>
+        <w:t xml:space="preserve">Output example: </w:t>
+      </w:r>
+      <w:r>
+        <w:t>covariates_balance_test_global</w:t>
+      </w:r>
+      <w:r>
+        <w:t xml:space="preserve">.xlsx, </w:t>
+      </w:r>
+      <w:r>
+        <w:t>covariates_balance_test_effective</w:t>
+      </w:r>
+      <w:r>
+        <w:t>.xlsx</w:t>
+      </w:r>
+      <w:r>
+        <w:br/>
       </w:r>
     </w:p>
     <w:p>
@@ -770,6 +737,24 @@
       </w:pPr>
       <w:r>
         <w:t>Regressions with covariates:</w:t>
+      </w:r>
+      <w:r>
+        <w:t xml:space="preserve"> optimizing using covariates</w:t>
+      </w:r>
+      <w:r>
+        <w:br/>
+      </w:r>
+      <w:r>
+        <w:t xml:space="preserve">Output example: </w:t>
+      </w:r>
+      <w:r>
+        <w:t>est_results_median_sale_amount_t_plus_4_tri_mserd_1_2</w:t>
+      </w:r>
+      <w:r>
+        <w:t xml:space="preserve">.xlsx </w:t>
+      </w:r>
+      <w:r>
+        <w:br/>
       </w:r>
       <w:bookmarkStart w:id="0" w:name="_GoBack"/>
       <w:bookmarkEnd w:id="0"/>
@@ -1985,6 +1970,21 @@
 </file>
 
 <file path=customXml/item1.xml><?xml version="1.0" encoding="utf-8"?>
+<p:properties xmlns:p="http://schemas.microsoft.com/office/2006/metadata/properties" xmlns:xsi="http://www.w3.org/2001/XMLSchema-instance" xmlns:pc="http://schemas.microsoft.com/office/infopath/2007/PartnerControls">
+  <documentManagement/>
+</p:properties>
+</file>
+
+<file path=customXml/item2.xml><?xml version="1.0" encoding="utf-8"?>
+<?mso-contentType ?>
+<FormTemplates xmlns="http://schemas.microsoft.com/sharepoint/v3/contenttype/forms">
+  <Display>DocumentLibraryForm</Display>
+  <Edit>DocumentLibraryForm</Edit>
+  <New>DocumentLibraryForm</New>
+</FormTemplates>
+</file>
+
+<file path=customXml/item3.xml><?xml version="1.0" encoding="utf-8"?>
 <ct:contentTypeSchema xmlns:ct="http://schemas.microsoft.com/office/2006/metadata/contentType" xmlns:ma="http://schemas.microsoft.com/office/2006/metadata/properties/metaAttributes" ct:_="" ma:_="" ma:contentTypeName="Document" ma:contentTypeID="0x01010060C37653FBFDB34DA291AE7806E480FB" ma:contentTypeVersion="14" ma:contentTypeDescription="Create a new document." ma:contentTypeScope="" ma:versionID="f94e6187d2db220b108a9f3f0e9620ab">
   <xsd:schema xmlns:xsd="http://www.w3.org/2001/XMLSchema" xmlns:xs="http://www.w3.org/2001/XMLSchema" xmlns:p="http://schemas.microsoft.com/office/2006/metadata/properties" xmlns:ns3="9772973a-2681-4778-b4c7-fa785e6ae870" xmlns:ns4="bb53d160-e9b7-42e4-9639-85c2eeb2a294" targetNamespace="http://schemas.microsoft.com/office/2006/metadata/properties" ma:root="true" ma:fieldsID="319ae0e8b2240766e8bd2072e6b672dc" ns3:_="" ns4:_="">
     <xsd:import namespace="9772973a-2681-4778-b4c7-fa785e6ae870"/>
@@ -2213,22 +2213,32 @@
 </ct:contentTypeSchema>
 </file>
 
-<file path=customXml/item2.xml><?xml version="1.0" encoding="utf-8"?>
-<?mso-contentType ?>
-<FormTemplates xmlns="http://schemas.microsoft.com/sharepoint/v3/contenttype/forms">
-  <Display>DocumentLibraryForm</Display>
-  <Edit>DocumentLibraryForm</Edit>
-  <New>DocumentLibraryForm</New>
-</FormTemplates>
+<file path=customXml/itemProps1.xml><?xml version="1.0" encoding="utf-8"?>
+<ds:datastoreItem xmlns:ds="http://schemas.openxmlformats.org/officeDocument/2006/customXml" ds:itemID="{2D4BEFFC-3844-47AA-9359-279A2AFB1F5F}">
+  <ds:schemaRefs>
+    <ds:schemaRef ds:uri="http://purl.org/dc/elements/1.1/"/>
+    <ds:schemaRef ds:uri="http://schemas.microsoft.com/office/2006/metadata/properties"/>
+    <ds:schemaRef ds:uri="9772973a-2681-4778-b4c7-fa785e6ae870"/>
+    <ds:schemaRef ds:uri="http://schemas.microsoft.com/office/2006/documentManagement/types"/>
+    <ds:schemaRef ds:uri="http://purl.org/dc/terms/"/>
+    <ds:schemaRef ds:uri="http://schemas.openxmlformats.org/package/2006/metadata/core-properties"/>
+    <ds:schemaRef ds:uri="http://purl.org/dc/dcmitype/"/>
+    <ds:schemaRef ds:uri="http://schemas.microsoft.com/office/infopath/2007/PartnerControls"/>
+    <ds:schemaRef ds:uri="bb53d160-e9b7-42e4-9639-85c2eeb2a294"/>
+    <ds:schemaRef ds:uri="http://www.w3.org/XML/1998/namespace"/>
+  </ds:schemaRefs>
+</ds:datastoreItem>
 </file>
 
-<file path=customXml/item3.xml><?xml version="1.0" encoding="utf-8"?>
-<p:properties xmlns:p="http://schemas.microsoft.com/office/2006/metadata/properties" xmlns:xsi="http://www.w3.org/2001/XMLSchema-instance" xmlns:pc="http://schemas.microsoft.com/office/infopath/2007/PartnerControls">
-  <documentManagement/>
-</p:properties>
+<file path=customXml/itemProps2.xml><?xml version="1.0" encoding="utf-8"?>
+<ds:datastoreItem xmlns:ds="http://schemas.openxmlformats.org/officeDocument/2006/customXml" ds:itemID="{5233BB13-983F-40DC-843D-22635424A746}">
+  <ds:schemaRefs>
+    <ds:schemaRef ds:uri="http://schemas.microsoft.com/sharepoint/v3/contenttype/forms"/>
+  </ds:schemaRefs>
+</ds:datastoreItem>
 </file>
 
-<file path=customXml/itemProps1.xml><?xml version="1.0" encoding="utf-8"?>
+<file path=customXml/itemProps3.xml><?xml version="1.0" encoding="utf-8"?>
 <ds:datastoreItem xmlns:ds="http://schemas.openxmlformats.org/officeDocument/2006/customXml" ds:itemID="{2B075028-1A2F-42F0-92EF-BA00D4474DCE}">
   <ds:schemaRefs>
     <ds:schemaRef ds:uri="http://schemas.microsoft.com/office/2006/metadata/contentType"/>
@@ -2245,29 +2255,4 @@
     <ds:schemaRef ds:uri="http://schemas.microsoft.com/internal/obd"/>
   </ds:schemaRefs>
 </ds:datastoreItem>
-</file>
-
-<file path=customXml/itemProps2.xml><?xml version="1.0" encoding="utf-8"?>
-<ds:datastoreItem xmlns:ds="http://schemas.openxmlformats.org/officeDocument/2006/customXml" ds:itemID="{5233BB13-983F-40DC-843D-22635424A746}">
-  <ds:schemaRefs>
-    <ds:schemaRef ds:uri="http://schemas.microsoft.com/sharepoint/v3/contenttype/forms"/>
-  </ds:schemaRefs>
-</ds:datastoreItem>
-</file>
-
-<file path=customXml/itemProps3.xml><?xml version="1.0" encoding="utf-8"?>
-<ds:datastoreItem xmlns:ds="http://schemas.openxmlformats.org/officeDocument/2006/customXml" ds:itemID="{2D4BEFFC-3844-47AA-9359-279A2AFB1F5F}">
-  <ds:schemaRefs>
-    <ds:schemaRef ds:uri="http://schemas.microsoft.com/office/infopath/2007/PartnerControls"/>
-    <ds:schemaRef ds:uri="http://schemas.microsoft.com/office/2006/documentManagement/types"/>
-    <ds:schemaRef ds:uri="http://schemas.microsoft.com/office/2006/metadata/properties"/>
-    <ds:schemaRef ds:uri="http://purl.org/dc/elements/1.1/"/>
-    <ds:schemaRef ds:uri="9772973a-2681-4778-b4c7-fa785e6ae870"/>
-    <ds:schemaRef ds:uri="http://schemas.openxmlformats.org/package/2006/metadata/core-properties"/>
-    <ds:schemaRef ds:uri="http://purl.org/dc/terms/"/>
-    <ds:schemaRef ds:uri="bb53d160-e9b7-42e4-9639-85c2eeb2a294"/>
-    <ds:schemaRef ds:uri="http://www.w3.org/XML/1998/namespace"/>
-    <ds:schemaRef ds:uri="http://purl.org/dc/dcmitype/"/>
-  </ds:schemaRefs>
-</ds:datastoreItem>
 </file>
</xml_diff>

<commit_message>
updated covariates after observing results in estimates_analysis_tables.xlsx. see outcome median_sale_amount with covariates
</commit_message>
<xml_diff>
--- a/ohio_taxation/docs/merge_and_results_summary_24aug2022.docx
+++ b/ohio_taxation/docs/merge_and_results_summary_24aug2022.docx
@@ -74,6 +74,21 @@
       </w:r>
     </w:p>
     <w:p>
+      <w:pPr>
+        <w:pStyle w:val="ListParagraph"/>
+        <w:numPr>
+          <w:ilvl w:val="0"/>
+          <w:numId w:val="3"/>
+        </w:numPr>
+      </w:pPr>
+      <w:r>
+        <w:t>road_spending_reg_discontinuity_agg_w_covariates</w:t>
+      </w:r>
+      <w:r>
+        <w:t>.do</w:t>
+      </w:r>
+    </w:p>
+    <w:p>
       <w:r>
         <w:t xml:space="preserve">R: </w:t>
       </w:r>
@@ -86,6 +101,9 @@
           <w:numId w:val="2"/>
         </w:numPr>
       </w:pPr>
+      <w:r>
+        <w:t xml:space="preserve"> </w:t>
+      </w:r>
       <w:proofErr w:type="spellStart"/>
       <w:r>
         <w:t>housing_data_</w:t>
@@ -99,17 +117,6 @@
       </w:r>
       <w:proofErr w:type="spellEnd"/>
       <w:proofErr w:type="gramEnd"/>
-      <w:r>
-        <w:t xml:space="preserve"> </w:t>
-      </w:r>
-      <w:proofErr w:type="spellStart"/>
-      <w:r>
-        <w:t>ohio_road_housing_census_merge</w:t>
-      </w:r>
-      <w:r>
-        <w:t>.R</w:t>
-      </w:r>
-      <w:proofErr w:type="spellEnd"/>
     </w:p>
     <w:p>
       <w:pPr>
@@ -124,11 +131,11 @@
       </w:r>
       <w:proofErr w:type="spellStart"/>
       <w:r>
-        <w:t>road_spending_reg_discontinuity_</w:t>
+        <w:t>ohio_road_housing_census_</w:t>
       </w:r>
       <w:proofErr w:type="gramStart"/>
       <w:r>
-        <w:t>agg</w:t>
+        <w:t>merge</w:t>
       </w:r>
       <w:r>
         <w:t>.R</w:t>
@@ -149,11 +156,11 @@
       </w:r>
       <w:proofErr w:type="spellStart"/>
       <w:r>
-        <w:t>covariates_balance_</w:t>
+        <w:t>road_spending_reg_discontinuity_</w:t>
       </w:r>
       <w:proofErr w:type="gramStart"/>
       <w:r>
-        <w:t>test</w:t>
+        <w:t>agg</w:t>
       </w:r>
       <w:r>
         <w:t>.R</w:t>
@@ -172,6 +179,47 @@
       <w:r>
         <w:t xml:space="preserve"> </w:t>
       </w:r>
+      <w:proofErr w:type="spellStart"/>
+      <w:r>
+        <w:t>covariates_balance_</w:t>
+      </w:r>
+      <w:proofErr w:type="gramStart"/>
+      <w:r>
+        <w:t>test</w:t>
+      </w:r>
+      <w:r>
+        <w:t>.R</w:t>
+      </w:r>
+      <w:proofErr w:type="spellEnd"/>
+      <w:proofErr w:type="gramEnd"/>
+    </w:p>
+    <w:p>
+      <w:pPr>
+        <w:pStyle w:val="ListParagraph"/>
+        <w:numPr>
+          <w:ilvl w:val="0"/>
+          <w:numId w:val="2"/>
+        </w:numPr>
+      </w:pPr>
+      <w:proofErr w:type="spellStart"/>
+      <w:r>
+        <w:t>utility_</w:t>
+      </w:r>
+      <w:proofErr w:type="gramStart"/>
+      <w:r>
+        <w:t>functions.R</w:t>
+      </w:r>
+      <w:proofErr w:type="spellEnd"/>
+      <w:proofErr w:type="gramEnd"/>
+    </w:p>
+    <w:p>
+      <w:pPr>
+        <w:pStyle w:val="ListParagraph"/>
+        <w:numPr>
+          <w:ilvl w:val="0"/>
+          <w:numId w:val="2"/>
+        </w:numPr>
+      </w:pPr>
       <w:proofErr w:type="spellStart"/>
       <w:r>
         <w:t>road_spending_reg_discontinuity_agg_w_</w:t>
@@ -238,7 +286,15 @@
         <w:t xml:space="preserve"> housing, voting and census data with </w:t>
       </w:r>
       <w:r>
-        <w:t>renewals only and duration &lt; 1000</w:t>
+        <w:t>re</w:t>
+      </w:r>
+      <w:bookmarkStart w:id="0" w:name="_GoBack"/>
+      <w:r>
+        <w:t xml:space="preserve">newals </w:t>
+      </w:r>
+      <w:bookmarkEnd w:id="0"/>
+      <w:r>
+        <w:t>only and duration &lt; 1000</w:t>
       </w:r>
       <w:r>
         <w:t xml:space="preserve"> –</w:t>
@@ -424,6 +480,7 @@
         <w:t xml:space="preserve">plus_1.dta, …. </w:t>
       </w:r>
       <w:r>
+        <w:lastRenderedPageBreak/>
         <w:t>housing_agg_roads_census_t_</w:t>
       </w:r>
       <w:r>
@@ -442,7 +499,6 @@
         </w:numPr>
       </w:pPr>
       <w:r>
-        <w:lastRenderedPageBreak/>
         <w:t>Datasets containing matches only for median sale amount per square feet</w:t>
       </w:r>
       <w:r>
@@ -661,9 +717,6 @@
       <w:r>
         <w:br/>
       </w:r>
-      <w:r>
-        <w:br/>
-      </w:r>
     </w:p>
     <w:p>
       <w:pPr>
@@ -756,10 +809,26 @@
       <w:r>
         <w:br/>
       </w:r>
-      <w:bookmarkStart w:id="0" w:name="_GoBack"/>
-      <w:bookmarkEnd w:id="0"/>
+    </w:p>
+    <w:p>
+      <w:r>
+        <w:lastRenderedPageBreak/>
+        <w:t>Analysis:</w:t>
+      </w:r>
     </w:p>
     <w:p/>
+    <w:p>
+      <w:pPr>
+        <w:pStyle w:val="ListParagraph"/>
+        <w:numPr>
+          <w:ilvl w:val="0"/>
+          <w:numId w:val="6"/>
+        </w:numPr>
+      </w:pPr>
+      <w:r>
+        <w:t>Summary of Estimates</w:t>
+      </w:r>
+    </w:p>
     <w:sectPr>
       <w:pgSz w:w="12240" w:h="15840"/>
       <w:pgMar w:top="1440" w:right="1440" w:bottom="1440" w:left="1440" w:header="720" w:footer="720" w:gutter="0"/>
@@ -951,6 +1020,95 @@
     </w:lvl>
   </w:abstractNum>
   <w:abstractNum w:abstractNumId="2" w15:restartNumberingAfterBreak="0">
+    <w:nsid w:val="2F340A0B"/>
+    <w:multiLevelType w:val="hybridMultilevel"/>
+    <w:tmpl w:val="1BB40D44"/>
+    <w:lvl w:ilvl="0" w:tplc="0409000F">
+      <w:start w:val="1"/>
+      <w:numFmt w:val="decimal"/>
+      <w:lvlText w:val="%1."/>
+      <w:lvlJc w:val="left"/>
+      <w:pPr>
+        <w:ind w:left="720" w:hanging="360"/>
+      </w:pPr>
+      <w:rPr>
+        <w:rFonts w:hint="default"/>
+      </w:rPr>
+    </w:lvl>
+    <w:lvl w:ilvl="1" w:tplc="04090019" w:tentative="1">
+      <w:start w:val="1"/>
+      <w:numFmt w:val="lowerLetter"/>
+      <w:lvlText w:val="%2."/>
+      <w:lvlJc w:val="left"/>
+      <w:pPr>
+        <w:ind w:left="1440" w:hanging="360"/>
+      </w:pPr>
+    </w:lvl>
+    <w:lvl w:ilvl="2" w:tplc="0409001B" w:tentative="1">
+      <w:start w:val="1"/>
+      <w:numFmt w:val="lowerRoman"/>
+      <w:lvlText w:val="%3."/>
+      <w:lvlJc w:val="right"/>
+      <w:pPr>
+        <w:ind w:left="2160" w:hanging="180"/>
+      </w:pPr>
+    </w:lvl>
+    <w:lvl w:ilvl="3" w:tplc="0409000F" w:tentative="1">
+      <w:start w:val="1"/>
+      <w:numFmt w:val="decimal"/>
+      <w:lvlText w:val="%4."/>
+      <w:lvlJc w:val="left"/>
+      <w:pPr>
+        <w:ind w:left="2880" w:hanging="360"/>
+      </w:pPr>
+    </w:lvl>
+    <w:lvl w:ilvl="4" w:tplc="04090019" w:tentative="1">
+      <w:start w:val="1"/>
+      <w:numFmt w:val="lowerLetter"/>
+      <w:lvlText w:val="%5."/>
+      <w:lvlJc w:val="left"/>
+      <w:pPr>
+        <w:ind w:left="3600" w:hanging="360"/>
+      </w:pPr>
+    </w:lvl>
+    <w:lvl w:ilvl="5" w:tplc="0409001B" w:tentative="1">
+      <w:start w:val="1"/>
+      <w:numFmt w:val="lowerRoman"/>
+      <w:lvlText w:val="%6."/>
+      <w:lvlJc w:val="right"/>
+      <w:pPr>
+        <w:ind w:left="4320" w:hanging="180"/>
+      </w:pPr>
+    </w:lvl>
+    <w:lvl w:ilvl="6" w:tplc="0409000F" w:tentative="1">
+      <w:start w:val="1"/>
+      <w:numFmt w:val="decimal"/>
+      <w:lvlText w:val="%7."/>
+      <w:lvlJc w:val="left"/>
+      <w:pPr>
+        <w:ind w:left="5040" w:hanging="360"/>
+      </w:pPr>
+    </w:lvl>
+    <w:lvl w:ilvl="7" w:tplc="04090019" w:tentative="1">
+      <w:start w:val="1"/>
+      <w:numFmt w:val="lowerLetter"/>
+      <w:lvlText w:val="%8."/>
+      <w:lvlJc w:val="left"/>
+      <w:pPr>
+        <w:ind w:left="5760" w:hanging="360"/>
+      </w:pPr>
+    </w:lvl>
+    <w:lvl w:ilvl="8" w:tplc="0409001B" w:tentative="1">
+      <w:start w:val="1"/>
+      <w:numFmt w:val="lowerRoman"/>
+      <w:lvlText w:val="%9."/>
+      <w:lvlJc w:val="right"/>
+      <w:pPr>
+        <w:ind w:left="6480" w:hanging="180"/>
+      </w:pPr>
+    </w:lvl>
+  </w:abstractNum>
+  <w:abstractNum w:abstractNumId="3" w15:restartNumberingAfterBreak="0">
     <w:nsid w:val="331D2F1A"/>
     <w:multiLevelType w:val="hybridMultilevel"/>
     <w:tmpl w:val="AF224EDA"/>
@@ -1039,7 +1197,7 @@
       </w:pPr>
     </w:lvl>
   </w:abstractNum>
-  <w:abstractNum w:abstractNumId="3" w15:restartNumberingAfterBreak="0">
+  <w:abstractNum w:abstractNumId="4" w15:restartNumberingAfterBreak="0">
     <w:nsid w:val="592A6184"/>
     <w:multiLevelType w:val="hybridMultilevel"/>
     <w:tmpl w:val="1EF05F88"/>
@@ -1128,7 +1286,7 @@
       </w:pPr>
     </w:lvl>
   </w:abstractNum>
-  <w:abstractNum w:abstractNumId="4" w15:restartNumberingAfterBreak="0">
+  <w:abstractNum w:abstractNumId="5" w15:restartNumberingAfterBreak="0">
     <w:nsid w:val="72736AA3"/>
     <w:multiLevelType w:val="hybridMultilevel"/>
     <w:tmpl w:val="EE2CB39A"/>
@@ -1218,19 +1376,22 @@
     </w:lvl>
   </w:abstractNum>
   <w:num w:numId="1">
-    <w:abstractNumId w:val="3"/>
+    <w:abstractNumId w:val="4"/>
   </w:num>
   <w:num w:numId="2">
-    <w:abstractNumId w:val="4"/>
+    <w:abstractNumId w:val="5"/>
   </w:num>
   <w:num w:numId="3">
-    <w:abstractNumId w:val="2"/>
+    <w:abstractNumId w:val="3"/>
   </w:num>
   <w:num w:numId="4">
     <w:abstractNumId w:val="0"/>
   </w:num>
   <w:num w:numId="5">
     <w:abstractNumId w:val="1"/>
+  </w:num>
+  <w:num w:numId="6">
+    <w:abstractNumId w:val="2"/>
   </w:num>
 </w:numbering>
 </file>
@@ -1970,21 +2131,6 @@
 </file>
 
 <file path=customXml/item1.xml><?xml version="1.0" encoding="utf-8"?>
-<p:properties xmlns:p="http://schemas.microsoft.com/office/2006/metadata/properties" xmlns:xsi="http://www.w3.org/2001/XMLSchema-instance" xmlns:pc="http://schemas.microsoft.com/office/infopath/2007/PartnerControls">
-  <documentManagement/>
-</p:properties>
-</file>
-
-<file path=customXml/item2.xml><?xml version="1.0" encoding="utf-8"?>
-<?mso-contentType ?>
-<FormTemplates xmlns="http://schemas.microsoft.com/sharepoint/v3/contenttype/forms">
-  <Display>DocumentLibraryForm</Display>
-  <Edit>DocumentLibraryForm</Edit>
-  <New>DocumentLibraryForm</New>
-</FormTemplates>
-</file>
-
-<file path=customXml/item3.xml><?xml version="1.0" encoding="utf-8"?>
 <ct:contentTypeSchema xmlns:ct="http://schemas.microsoft.com/office/2006/metadata/contentType" xmlns:ma="http://schemas.microsoft.com/office/2006/metadata/properties/metaAttributes" ct:_="" ma:_="" ma:contentTypeName="Document" ma:contentTypeID="0x01010060C37653FBFDB34DA291AE7806E480FB" ma:contentTypeVersion="14" ma:contentTypeDescription="Create a new document." ma:contentTypeScope="" ma:versionID="f94e6187d2db220b108a9f3f0e9620ab">
   <xsd:schema xmlns:xsd="http://www.w3.org/2001/XMLSchema" xmlns:xs="http://www.w3.org/2001/XMLSchema" xmlns:p="http://schemas.microsoft.com/office/2006/metadata/properties" xmlns:ns3="9772973a-2681-4778-b4c7-fa785e6ae870" xmlns:ns4="bb53d160-e9b7-42e4-9639-85c2eeb2a294" targetNamespace="http://schemas.microsoft.com/office/2006/metadata/properties" ma:root="true" ma:fieldsID="319ae0e8b2240766e8bd2072e6b672dc" ns3:_="" ns4:_="">
     <xsd:import namespace="9772973a-2681-4778-b4c7-fa785e6ae870"/>
@@ -2213,32 +2359,22 @@
 </ct:contentTypeSchema>
 </file>
 
-<file path=customXml/itemProps1.xml><?xml version="1.0" encoding="utf-8"?>
-<ds:datastoreItem xmlns:ds="http://schemas.openxmlformats.org/officeDocument/2006/customXml" ds:itemID="{2D4BEFFC-3844-47AA-9359-279A2AFB1F5F}">
-  <ds:schemaRefs>
-    <ds:schemaRef ds:uri="http://purl.org/dc/elements/1.1/"/>
-    <ds:schemaRef ds:uri="http://schemas.microsoft.com/office/2006/metadata/properties"/>
-    <ds:schemaRef ds:uri="9772973a-2681-4778-b4c7-fa785e6ae870"/>
-    <ds:schemaRef ds:uri="http://schemas.microsoft.com/office/2006/documentManagement/types"/>
-    <ds:schemaRef ds:uri="http://purl.org/dc/terms/"/>
-    <ds:schemaRef ds:uri="http://schemas.openxmlformats.org/package/2006/metadata/core-properties"/>
-    <ds:schemaRef ds:uri="http://purl.org/dc/dcmitype/"/>
-    <ds:schemaRef ds:uri="http://schemas.microsoft.com/office/infopath/2007/PartnerControls"/>
-    <ds:schemaRef ds:uri="bb53d160-e9b7-42e4-9639-85c2eeb2a294"/>
-    <ds:schemaRef ds:uri="http://www.w3.org/XML/1998/namespace"/>
-  </ds:schemaRefs>
-</ds:datastoreItem>
+<file path=customXml/item2.xml><?xml version="1.0" encoding="utf-8"?>
+<?mso-contentType ?>
+<FormTemplates xmlns="http://schemas.microsoft.com/sharepoint/v3/contenttype/forms">
+  <Display>DocumentLibraryForm</Display>
+  <Edit>DocumentLibraryForm</Edit>
+  <New>DocumentLibraryForm</New>
+</FormTemplates>
 </file>
 
-<file path=customXml/itemProps2.xml><?xml version="1.0" encoding="utf-8"?>
-<ds:datastoreItem xmlns:ds="http://schemas.openxmlformats.org/officeDocument/2006/customXml" ds:itemID="{5233BB13-983F-40DC-843D-22635424A746}">
-  <ds:schemaRefs>
-    <ds:schemaRef ds:uri="http://schemas.microsoft.com/sharepoint/v3/contenttype/forms"/>
-  </ds:schemaRefs>
-</ds:datastoreItem>
+<file path=customXml/item3.xml><?xml version="1.0" encoding="utf-8"?>
+<p:properties xmlns:p="http://schemas.microsoft.com/office/2006/metadata/properties" xmlns:xsi="http://www.w3.org/2001/XMLSchema-instance" xmlns:pc="http://schemas.microsoft.com/office/infopath/2007/PartnerControls">
+  <documentManagement/>
+</p:properties>
 </file>
 
-<file path=customXml/itemProps3.xml><?xml version="1.0" encoding="utf-8"?>
+<file path=customXml/itemProps1.xml><?xml version="1.0" encoding="utf-8"?>
 <ds:datastoreItem xmlns:ds="http://schemas.openxmlformats.org/officeDocument/2006/customXml" ds:itemID="{2B075028-1A2F-42F0-92EF-BA00D4474DCE}">
   <ds:schemaRefs>
     <ds:schemaRef ds:uri="http://schemas.microsoft.com/office/2006/metadata/contentType"/>
@@ -2255,4 +2391,29 @@
     <ds:schemaRef ds:uri="http://schemas.microsoft.com/internal/obd"/>
   </ds:schemaRefs>
 </ds:datastoreItem>
+</file>
+
+<file path=customXml/itemProps2.xml><?xml version="1.0" encoding="utf-8"?>
+<ds:datastoreItem xmlns:ds="http://schemas.openxmlformats.org/officeDocument/2006/customXml" ds:itemID="{5233BB13-983F-40DC-843D-22635424A746}">
+  <ds:schemaRefs>
+    <ds:schemaRef ds:uri="http://schemas.microsoft.com/sharepoint/v3/contenttype/forms"/>
+  </ds:schemaRefs>
+</ds:datastoreItem>
+</file>
+
+<file path=customXml/itemProps3.xml><?xml version="1.0" encoding="utf-8"?>
+<ds:datastoreItem xmlns:ds="http://schemas.openxmlformats.org/officeDocument/2006/customXml" ds:itemID="{2D4BEFFC-3844-47AA-9359-279A2AFB1F5F}">
+  <ds:schemaRefs>
+    <ds:schemaRef ds:uri="http://schemas.microsoft.com/office/2006/documentManagement/types"/>
+    <ds:schemaRef ds:uri="http://purl.org/dc/dcmitype/"/>
+    <ds:schemaRef ds:uri="http://schemas.microsoft.com/office/infopath/2007/PartnerControls"/>
+    <ds:schemaRef ds:uri="bb53d160-e9b7-42e4-9639-85c2eeb2a294"/>
+    <ds:schemaRef ds:uri="http://purl.org/dc/elements/1.1/"/>
+    <ds:schemaRef ds:uri="http://schemas.microsoft.com/office/2006/metadata/properties"/>
+    <ds:schemaRef ds:uri="9772973a-2681-4778-b4c7-fa785e6ae870"/>
+    <ds:schemaRef ds:uri="http://purl.org/dc/terms/"/>
+    <ds:schemaRef ds:uri="http://schemas.openxmlformats.org/package/2006/metadata/core-properties"/>
+    <ds:schemaRef ds:uri="http://www.w3.org/XML/1998/namespace"/>
+  </ds:schemaRefs>
+</ds:datastoreItem>
 </file>
</xml_diff>